<commit_message>
Aquos database - correction
</commit_message>
<xml_diff>
--- a/Bakugans_v2/Aquos/Apophix/Informacje_o_Apophix.docx
+++ b/Bakugans_v2/Aquos/Apophix/Informacje_o_Apophix.docx
@@ -24,63 +24,9 @@
           <w:sz w:val="44"/>
           <w:szCs w:val="44"/>
         </w:rPr>
-        <w:t>Abis</w:t>
+        <w:t>Apophix</w:t>
       </w:r>
       <w:proofErr w:type="spellEnd"/>
-      <w:r>
-        <w:rPr>
-          <w:b/>
-          <w:bCs/>
-          <w:i/>
-          <w:iCs/>
-          <w:sz w:val="44"/>
-          <w:szCs w:val="44"/>
-        </w:rPr>
-        <w:t xml:space="preserve"> Omega</w:t>
-      </w:r>
-    </w:p>
-    <w:p>
-      <w:pPr>
-        <w:rPr>
-          <w:b/>
-          <w:bCs/>
-          <w:sz w:val="28"/>
-          <w:szCs w:val="28"/>
-        </w:rPr>
-      </w:pPr>
-      <w:r>
-        <w:rPr>
-          <w:b/>
-          <w:bCs/>
-          <w:sz w:val="28"/>
-          <w:szCs w:val="28"/>
-        </w:rPr>
-        <w:t>Wstęp:</w:t>
-      </w:r>
-    </w:p>
-    <w:p>
-      <w:pPr>
-        <w:jc w:val="center"/>
-      </w:pPr>
-      <w:proofErr w:type="spellStart"/>
-      <w:r>
-        <w:rPr>
-          <w:b/>
-          <w:bCs/>
-        </w:rPr>
-        <w:t>Abis</w:t>
-      </w:r>
-      <w:proofErr w:type="spellEnd"/>
-      <w:r>
-        <w:rPr>
-          <w:b/>
-          <w:bCs/>
-        </w:rPr>
-        <w:t xml:space="preserve"> Omega</w:t>
-      </w:r>
-      <w:r>
-        <w:t xml:space="preserve"> ma trzy płetwy, które pozwalają mu pływać. Ma bardzo elastyczne ciało. Potrafi bardzo mocno ścisnąć przeciwnika. Brylanty po jego bokach pozwalają wtopić mu się w tło.</w:t>
-      </w:r>
     </w:p>
     <w:p>
       <w:pPr>
@@ -324,15 +270,18 @@
               <w:t xml:space="preserve">g </w:t>
             </w:r>
             <w:r>
-              <w:t xml:space="preserve">z przeciwnika do </w:t>
+              <w:t>z przeciwnika</w:t>
+            </w:r>
+            <w:r>
+              <w:t xml:space="preserve"> do </w:t>
             </w:r>
             <w:proofErr w:type="spellStart"/>
             <w:r>
-              <w:t>Abisa</w:t>
+              <w:t>Apophixa</w:t>
             </w:r>
             <w:proofErr w:type="spellEnd"/>
             <w:r>
-              <w:t xml:space="preserve"> Omegi.</w:t>
+              <w:t>.</w:t>
             </w:r>
           </w:p>
         </w:tc>
@@ -402,11 +351,14 @@
             </w:r>
             <w:proofErr w:type="spellStart"/>
             <w:r>
-              <w:t>Abis</w:t>
+              <w:t>Apophix</w:t>
             </w:r>
             <w:proofErr w:type="spellEnd"/>
             <w:r>
-              <w:t xml:space="preserve"> Omega zyskuje </w:t>
+              <w:t xml:space="preserve"> </w:t>
+            </w:r>
+            <w:r>
+              <w:t xml:space="preserve">zyskuje </w:t>
             </w:r>
             <w:r>
               <w:t>8</w:t>
@@ -607,13 +559,11 @@
             <w:pPr>
               <w:jc w:val="center"/>
             </w:pPr>
-            <w:proofErr w:type="spellStart"/>
-            <w:r>
-              <w:t>Abis</w:t>
-            </w:r>
-            <w:proofErr w:type="spellEnd"/>
-            <w:r>
-              <w:t xml:space="preserve"> otrzymuje 500g</w:t>
+            <w:r>
+              <w:t>O</w:t>
+            </w:r>
+            <w:r>
+              <w:t>trzymuje 500g</w:t>
             </w:r>
             <w:r>
               <w:t>.</w:t>
@@ -655,13 +605,11 @@
             <w:pPr>
               <w:jc w:val="center"/>
             </w:pPr>
-            <w:proofErr w:type="spellStart"/>
-            <w:r>
-              <w:t>Abis</w:t>
-            </w:r>
-            <w:proofErr w:type="spellEnd"/>
-            <w:r>
-              <w:t xml:space="preserve"> otrzymuje 600g.</w:t>
+            <w:r>
+              <w:t>O</w:t>
+            </w:r>
+            <w:r>
+              <w:t>trzymuje 600g.</w:t>
             </w:r>
           </w:p>
         </w:tc>
@@ -796,15 +744,7 @@
             </w:r>
             <w:proofErr w:type="spellStart"/>
             <w:r>
-              <w:t>Abisa</w:t>
-            </w:r>
-            <w:proofErr w:type="spellEnd"/>
-            <w:r>
-              <w:t xml:space="preserve"> </w:t>
-            </w:r>
-            <w:proofErr w:type="spellStart"/>
-            <w:r>
-              <w:t>Omege</w:t>
+              <w:t>Apophixa</w:t>
             </w:r>
             <w:proofErr w:type="spellEnd"/>
             <w:r>
@@ -833,6 +773,7 @@
           <w:szCs w:val="28"/>
         </w:rPr>
       </w:pPr>
+      <w:bookmarkStart w:id="0" w:name="_Hlk104136344"/>
       <w:r>
         <w:rPr>
           <w:b/>
@@ -857,7 +798,7 @@
           <w:sz w:val="24"/>
           <w:szCs w:val="24"/>
         </w:rPr>
-        <w:t>Abis</w:t>
+        <w:t>Apophix</w:t>
       </w:r>
       <w:proofErr w:type="spellEnd"/>
       <w:r>
@@ -865,7 +806,7 @@
           <w:sz w:val="24"/>
           <w:szCs w:val="24"/>
         </w:rPr>
-        <w:t xml:space="preserve"> Omega </w:t>
+        <w:t xml:space="preserve"> </w:t>
       </w:r>
       <w:r>
         <w:rPr>
@@ -886,151 +827,36 @@
           <w:sz w:val="24"/>
           <w:szCs w:val="24"/>
         </w:rPr>
-        <w:t xml:space="preserve"> dowolnych umiejętności podczas jednej rundy.</w:t>
+        <w:t xml:space="preserve"> dowolnych umiejętności podczas jednej rundy</w:t>
       </w:r>
-    </w:p>
-    <w:p>
-      <w:pPr>
-        <w:rPr>
-          <w:b/>
-          <w:bCs/>
-          <w:sz w:val="28"/>
-          <w:szCs w:val="28"/>
-        </w:rPr>
-      </w:pPr>
+      <w:r>
+        <w:rPr>
+          <w:sz w:val="24"/>
+          <w:szCs w:val="24"/>
+        </w:rPr>
+        <w:t xml:space="preserve"> – </w:t>
+      </w:r>
       <w:proofErr w:type="spellStart"/>
       <w:r>
         <w:rPr>
-          <w:b/>
-          <w:bCs/>
-          <w:sz w:val="28"/>
-          <w:szCs w:val="28"/>
-        </w:rPr>
-        <w:t>Support</w:t>
+          <w:sz w:val="24"/>
+          <w:szCs w:val="24"/>
+        </w:rPr>
+        <w:t>Xp</w:t>
       </w:r>
       <w:proofErr w:type="spellEnd"/>
       <w:r>
         <w:rPr>
-          <w:b/>
-          <w:bCs/>
-          <w:sz w:val="28"/>
-          <w:szCs w:val="28"/>
-        </w:rPr>
-        <w:t>:</w:t>
-      </w:r>
-    </w:p>
-    <w:p>
-      <w:pPr>
-        <w:jc w:val="center"/>
-        <w:rPr>
           <w:sz w:val="24"/>
           <w:szCs w:val="24"/>
         </w:rPr>
-      </w:pPr>
-      <w:proofErr w:type="spellStart"/>
+        <w:t xml:space="preserve"> 0.2</w:t>
+      </w:r>
       <w:r>
         <w:rPr>
           <w:sz w:val="24"/>
           <w:szCs w:val="24"/>
         </w:rPr>
-        <w:t>Abis</w:t>
-      </w:r>
-      <w:proofErr w:type="spellEnd"/>
-      <w:r>
-        <w:rPr>
-          <w:sz w:val="24"/>
-          <w:szCs w:val="24"/>
-        </w:rPr>
-        <w:t xml:space="preserve"> Omega posiada </w:t>
-      </w:r>
-      <w:proofErr w:type="spellStart"/>
-      <w:r>
-        <w:rPr>
-          <w:sz w:val="24"/>
-          <w:szCs w:val="24"/>
-        </w:rPr>
-        <w:t>bakugana</w:t>
-      </w:r>
-      <w:proofErr w:type="spellEnd"/>
-      <w:r>
-        <w:rPr>
-          <w:sz w:val="24"/>
-          <w:szCs w:val="24"/>
-        </w:rPr>
-        <w:t xml:space="preserve"> pułapkę </w:t>
-      </w:r>
-      <w:proofErr w:type="spellStart"/>
-      <w:r>
-        <w:rPr>
-          <w:b/>
-          <w:bCs/>
-          <w:sz w:val="24"/>
-          <w:szCs w:val="24"/>
-        </w:rPr>
-        <w:t>Tripod</w:t>
-      </w:r>
-      <w:proofErr w:type="spellEnd"/>
-      <w:r>
-        <w:rPr>
-          <w:b/>
-          <w:bCs/>
-          <w:sz w:val="24"/>
-          <w:szCs w:val="24"/>
-        </w:rPr>
-        <w:t xml:space="preserve"> </w:t>
-      </w:r>
-      <w:proofErr w:type="spellStart"/>
-      <w:r>
-        <w:rPr>
-          <w:b/>
-          <w:bCs/>
-          <w:sz w:val="24"/>
-          <w:szCs w:val="24"/>
-        </w:rPr>
-        <w:t>Theta</w:t>
-      </w:r>
-      <w:proofErr w:type="spellEnd"/>
-      <w:r>
-        <w:rPr>
-          <w:sz w:val="24"/>
-          <w:szCs w:val="24"/>
-        </w:rPr>
-        <w:t xml:space="preserve"> dającego następującą korzyść:</w:t>
-      </w:r>
-    </w:p>
-    <w:p>
-      <w:pPr>
-        <w:jc w:val="center"/>
-      </w:pPr>
-      <w:r>
-        <w:rPr>
-          <w:b/>
-          <w:bCs/>
-          <w:sz w:val="24"/>
-          <w:szCs w:val="24"/>
-        </w:rPr>
-        <w:t>Fuzja Mocy</w:t>
-      </w:r>
-      <w:r>
-        <w:rPr>
-          <w:sz w:val="24"/>
-          <w:szCs w:val="24"/>
-        </w:rPr>
-        <w:t xml:space="preserve"> – </w:t>
-      </w:r>
-      <w:r>
-        <w:t>Zmniejsza poziom mocy przeciwnik</w:t>
-      </w:r>
-      <w:r>
-        <w:t>ów</w:t>
-      </w:r>
-      <w:r>
-        <w:t xml:space="preserve"> o 600</w:t>
-      </w:r>
-      <w:r>
-        <w:t>g</w:t>
-      </w:r>
-      <w:r>
         <w:t>.</w:t>
       </w:r>
     </w:p>
@@ -1043,6 +869,7 @@
           <w:szCs w:val="28"/>
         </w:rPr>
       </w:pPr>
+      <w:bookmarkStart w:id="1" w:name="_Hlk104135847"/>
       <w:r>
         <w:rPr>
           <w:b/>
@@ -1066,22 +893,39 @@
           <w:sz w:val="24"/>
           <w:szCs w:val="24"/>
         </w:rPr>
-        <w:t>Wybierz dwie z czterech strategii na początku rozgrywki:</w:t>
+        <w:t xml:space="preserve">Wybierz </w:t>
+      </w:r>
+      <w:r>
+        <w:rPr>
+          <w:sz w:val="24"/>
+          <w:szCs w:val="24"/>
+        </w:rPr>
+        <w:t>jedną z trzech</w:t>
+      </w:r>
+      <w:r>
+        <w:rPr>
+          <w:sz w:val="24"/>
+          <w:szCs w:val="24"/>
+        </w:rPr>
+        <w:t xml:space="preserve"> strategii na początku rozgrywki:</w:t>
       </w:r>
     </w:p>
     <w:tbl>
       <w:tblPr>
         <w:tblStyle w:val="Tabela-Siatka"/>
-        <w:tblW w:w="9062" w:type="dxa"/>
+        <w:tblW w:w="6797" w:type="dxa"/>
+        <w:jc w:val="center"/>
         <w:tblLook w:val="04A0" w:firstRow="1" w:lastRow="0" w:firstColumn="1" w:lastColumn="0" w:noHBand="0" w:noVBand="1"/>
       </w:tblPr>
       <w:tblGrid>
-        <w:gridCol w:w="2265"/>
         <w:gridCol w:w="2265"/>
         <w:gridCol w:w="2266"/>
         <w:gridCol w:w="2266"/>
       </w:tblGrid>
       <w:tr>
+        <w:trPr>
+          <w:jc w:val="center"/>
+        </w:trPr>
         <w:tc>
           <w:tcPr>
             <w:tcW w:w="2265" w:type="dxa"/>
@@ -1104,42 +948,6 @@
                 <w:szCs w:val="24"/>
               </w:rPr>
               <w:t>Zakazana karta</w:t>
-            </w:r>
-          </w:p>
-        </w:tc>
-        <w:tc>
-          <w:tcPr>
-            <w:tcW w:w="2265" w:type="dxa"/>
-          </w:tcPr>
-          <w:p>
-            <w:pPr>
-              <w:jc w:val="center"/>
-              <w:rPr>
-                <w:b/>
-                <w:bCs/>
-                <w:sz w:val="24"/>
-                <w:szCs w:val="24"/>
-              </w:rPr>
-            </w:pPr>
-            <w:proofErr w:type="spellStart"/>
-            <w:r>
-              <w:rPr>
-                <w:b/>
-                <w:bCs/>
-                <w:sz w:val="24"/>
-                <w:szCs w:val="24"/>
-              </w:rPr>
-              <w:t>Bakugan</w:t>
-            </w:r>
-            <w:proofErr w:type="spellEnd"/>
-            <w:r>
-              <w:rPr>
-                <w:b/>
-                <w:bCs/>
-                <w:sz w:val="24"/>
-                <w:szCs w:val="24"/>
-              </w:rPr>
-              <w:t xml:space="preserve"> pułapka</w:t>
             </w:r>
           </w:p>
         </w:tc>
@@ -1204,6 +1012,9 @@
         </w:tc>
       </w:tr>
       <w:tr>
+        <w:trPr>
+          <w:jc w:val="center"/>
+        </w:trPr>
         <w:tc>
           <w:tcPr>
             <w:tcW w:w="2265" w:type="dxa"/>
@@ -1217,98 +1028,47 @@
               </w:rPr>
             </w:pPr>
             <w:r>
-              <w:t>Pozwala ci użyć dodatkowej umiejętności</w:t>
-            </w:r>
-            <w:r>
-              <w:t>.</w:t>
-            </w:r>
-          </w:p>
-        </w:tc>
-        <w:tc>
-          <w:tcPr>
-            <w:tcW w:w="2265" w:type="dxa"/>
-          </w:tcPr>
-          <w:p>
-            <w:pPr>
-              <w:jc w:val="center"/>
-            </w:pPr>
-            <w:r>
-              <w:t xml:space="preserve">Otrzymujesz </w:t>
+              <w:t>Pozwala ci użyć dodatkowej umiejętności.</w:t>
+            </w:r>
+          </w:p>
+        </w:tc>
+        <w:tc>
+          <w:tcPr>
+            <w:tcW w:w="2266" w:type="dxa"/>
+          </w:tcPr>
+          <w:p>
+            <w:pPr>
+              <w:jc w:val="center"/>
+            </w:pPr>
+            <w:r>
+              <w:t>Gracze drużyny przeciwnej, którzy mają inną domenę tracą 400g i dają tobie 200g.</w:t>
+            </w:r>
+          </w:p>
+        </w:tc>
+        <w:tc>
+          <w:tcPr>
+            <w:tcW w:w="2266" w:type="dxa"/>
+          </w:tcPr>
+          <w:p>
+            <w:pPr>
+              <w:jc w:val="center"/>
+            </w:pPr>
+            <w:r>
+              <w:t xml:space="preserve">Otrzymujesz 300hp i </w:t>
             </w:r>
             <w:proofErr w:type="spellStart"/>
             <w:r>
-              <w:t>bakugana</w:t>
+              <w:t>Xp</w:t>
             </w:r>
             <w:proofErr w:type="spellEnd"/>
             <w:r>
-              <w:t xml:space="preserve"> </w:t>
-            </w:r>
-            <w:proofErr w:type="spellStart"/>
-            <w:r>
-              <w:t>pułapke</w:t>
-            </w:r>
-            <w:proofErr w:type="spellEnd"/>
-            <w:r>
-              <w:t xml:space="preserve"> dodający ci 400</w:t>
-            </w:r>
-            <w:r>
-              <w:t xml:space="preserve">g </w:t>
-            </w:r>
-            <w:r>
-              <w:t>i jego umiejętność.</w:t>
-            </w:r>
-          </w:p>
-        </w:tc>
-        <w:tc>
-          <w:tcPr>
-            <w:tcW w:w="2266" w:type="dxa"/>
-          </w:tcPr>
-          <w:p>
-            <w:pPr>
-              <w:jc w:val="center"/>
-            </w:pPr>
-            <w:r>
-              <w:t>Gracze drużyny przeciwnej, którzy mają inną domenę tracą 400</w:t>
-            </w:r>
-            <w:r>
-              <w:t>g</w:t>
-            </w:r>
-            <w:r>
-              <w:t xml:space="preserve"> i dają tobie 200</w:t>
-            </w:r>
-            <w:r>
-              <w:t>g</w:t>
-            </w:r>
-            <w:r>
-              <w:t>.</w:t>
-            </w:r>
-          </w:p>
-        </w:tc>
-        <w:tc>
-          <w:tcPr>
-            <w:tcW w:w="2266" w:type="dxa"/>
-          </w:tcPr>
-          <w:p>
-            <w:pPr>
-              <w:jc w:val="center"/>
-            </w:pPr>
-            <w:r>
-              <w:t xml:space="preserve">Otrzymujesz blok na początku rundy i </w:t>
-            </w:r>
-            <w:proofErr w:type="spellStart"/>
-            <w:r>
-              <w:t>Xp</w:t>
-            </w:r>
-            <w:proofErr w:type="spellEnd"/>
-            <w:r>
-              <w:t xml:space="preserve"> mnożnik na poziomie 0.35</w:t>
-            </w:r>
-            <w:r>
-              <w:t xml:space="preserve">. </w:t>
+              <w:t xml:space="preserve"> mnożnik na poziomie 0.35. </w:t>
             </w:r>
           </w:p>
         </w:tc>
       </w:tr>
+      <w:bookmarkEnd w:id="0"/>
+      <w:bookmarkEnd w:id="1"/>
     </w:tbl>
     <w:p>
       <w:pPr>

</xml_diff>